<commit_message>
added python data, formalize results, compute jingredients
</commit_message>
<xml_diff>
--- a/Results.docx
+++ b/Results.docx
@@ -2,6 +2,18 @@
 <file path=word/document.xml><?xml version="1.0" encoding="utf-8"?>
 <w:document xmlns:o="urn:schemas-microsoft-com:office:office" xmlns:r="http://schemas.openxmlformats.org/officeDocument/2006/relationships" xmlns:v="urn:schemas-microsoft-com:vml" xmlns:w="http://schemas.openxmlformats.org/wordprocessingml/2006/main" xmlns:w10="urn:schemas-microsoft-com:office:word" xmlns:wp="http://schemas.openxmlformats.org/drawingml/2006/wordprocessingDrawing" xmlns:wps="http://schemas.microsoft.com/office/word/2010/wordprocessingShape" xmlns:wpg="http://schemas.microsoft.com/office/word/2010/wordprocessingGroup" xmlns:mc="http://schemas.openxmlformats.org/markup-compatibility/2006" xmlns:wp14="http://schemas.microsoft.com/office/word/2010/wordprocessingDrawing" xmlns:w14="http://schemas.microsoft.com/office/word/2010/wordml" mc:Ignorable="w14 wp14">
   <w:body>
+    <w:p>
+      <w:pPr>
+        <w:pStyle w:val="TextBody"/>
+        <w:bidi w:val="0"/>
+        <w:jc w:val="left"/>
+        <w:rPr/>
+      </w:pPr>
+      <w:r>
+        <w:rPr/>
+        <w:t>JAVA</w:t>
+      </w:r>
+    </w:p>
     <w:tbl>
       <w:tblPr>
         <w:tblW w:w="9638" w:type="dxa"/>
@@ -411,6 +423,297 @@
       <w:r>
         <w:rPr/>
         <w:t>5 maven projects have been selected, and the used dependencies in them (whether direct or transitive) have been used as data (in the form of jars) for Bloatlibd and Jingredients. There are 38 jar files (taking union of all the dependencies as there were some common dependencies amongst them).</w:t>
+      </w:r>
+    </w:p>
+    <w:p>
+      <w:pPr>
+        <w:pStyle w:val="Normal"/>
+        <w:bidi w:val="0"/>
+        <w:jc w:val="left"/>
+        <w:rPr/>
+      </w:pPr>
+      <w:r>
+        <w:rPr/>
+      </w:r>
+    </w:p>
+    <w:p>
+      <w:pPr>
+        <w:pStyle w:val="Normal"/>
+        <w:bidi w:val="0"/>
+        <w:jc w:val="left"/>
+        <w:rPr/>
+      </w:pPr>
+      <w:r>
+        <w:rPr/>
+      </w:r>
+    </w:p>
+    <w:p>
+      <w:pPr>
+        <w:pStyle w:val="Normal"/>
+        <w:bidi w:val="0"/>
+        <w:jc w:val="left"/>
+        <w:rPr/>
+      </w:pPr>
+      <w:r>
+        <w:rPr/>
+        <w:t>PYTHON</w:t>
+      </w:r>
+    </w:p>
+    <w:tbl>
+      <w:tblPr>
+        <w:tblW w:w="9638" w:type="dxa"/>
+        <w:jc w:val="left"/>
+        <w:tblInd w:w="0" w:type="dxa"/>
+        <w:tblCellMar>
+          <w:top w:w="0" w:type="dxa"/>
+          <w:left w:w="0" w:type="dxa"/>
+          <w:bottom w:w="0" w:type="dxa"/>
+          <w:right w:w="0" w:type="dxa"/>
+        </w:tblCellMar>
+      </w:tblPr>
+      <w:tblGrid>
+        <w:gridCol w:w="2409"/>
+        <w:gridCol w:w="2409"/>
+        <w:gridCol w:w="2410"/>
+        <w:gridCol w:w="2410"/>
+      </w:tblGrid>
+      <w:tr>
+        <w:trPr/>
+        <w:tc>
+          <w:tcPr>
+            <w:tcW w:w="2409" w:type="dxa"/>
+            <w:tcBorders/>
+          </w:tcPr>
+          <w:p>
+            <w:pPr>
+              <w:pStyle w:val="TableContents"/>
+              <w:bidi w:val="0"/>
+              <w:jc w:val="left"/>
+              <w:rPr/>
+            </w:pPr>
+            <w:r>
+              <w:rPr/>
+              <w:t>Tool</w:t>
+            </w:r>
+          </w:p>
+        </w:tc>
+        <w:tc>
+          <w:tcPr>
+            <w:tcW w:w="2409" w:type="dxa"/>
+            <w:tcBorders/>
+          </w:tcPr>
+          <w:p>
+            <w:pPr>
+              <w:pStyle w:val="TableContents"/>
+              <w:bidi w:val="0"/>
+              <w:jc w:val="left"/>
+              <w:rPr/>
+            </w:pPr>
+            <w:r>
+              <w:rPr/>
+              <w:t>Accuracy (%)</w:t>
+            </w:r>
+          </w:p>
+        </w:tc>
+        <w:tc>
+          <w:tcPr>
+            <w:tcW w:w="2410" w:type="dxa"/>
+            <w:tcBorders/>
+          </w:tcPr>
+          <w:p>
+            <w:pPr>
+              <w:pStyle w:val="TableContents"/>
+              <w:bidi w:val="0"/>
+              <w:jc w:val="left"/>
+              <w:rPr/>
+            </w:pPr>
+            <w:r>
+              <w:rPr/>
+              <w:t xml:space="preserve">Average </w:t>
+            </w:r>
+            <w:r>
+              <w:rPr/>
+              <w:t>Response Time (in seconds)</w:t>
+            </w:r>
+          </w:p>
+        </w:tc>
+        <w:tc>
+          <w:tcPr>
+            <w:tcW w:w="2410" w:type="dxa"/>
+            <w:tcBorders/>
+          </w:tcPr>
+          <w:p>
+            <w:pPr>
+              <w:pStyle w:val="TableContents"/>
+              <w:bidi w:val="0"/>
+              <w:jc w:val="left"/>
+              <w:rPr/>
+            </w:pPr>
+            <w:r>
+              <w:rPr/>
+              <w:t>Storage requirement (in MBs)</w:t>
+            </w:r>
+          </w:p>
+        </w:tc>
+      </w:tr>
+      <w:tr>
+        <w:trPr/>
+        <w:tc>
+          <w:tcPr>
+            <w:tcW w:w="2409" w:type="dxa"/>
+            <w:tcBorders/>
+          </w:tcPr>
+          <w:p>
+            <w:pPr>
+              <w:pStyle w:val="TableContents"/>
+              <w:bidi w:val="0"/>
+              <w:jc w:val="left"/>
+              <w:rPr/>
+            </w:pPr>
+            <w:r>
+              <w:rPr/>
+              <w:t>PyCln</w:t>
+            </w:r>
+          </w:p>
+        </w:tc>
+        <w:tc>
+          <w:tcPr>
+            <w:tcW w:w="2409" w:type="dxa"/>
+            <w:tcBorders/>
+          </w:tcPr>
+          <w:p>
+            <w:pPr>
+              <w:pStyle w:val="TableContents"/>
+              <w:bidi w:val="0"/>
+              <w:jc w:val="left"/>
+              <w:rPr/>
+            </w:pPr>
+            <w:r>
+              <w:rPr/>
+            </w:r>
+          </w:p>
+        </w:tc>
+        <w:tc>
+          <w:tcPr>
+            <w:tcW w:w="2410" w:type="dxa"/>
+            <w:tcBorders/>
+          </w:tcPr>
+          <w:p>
+            <w:pPr>
+              <w:pStyle w:val="TableContents"/>
+              <w:bidi w:val="0"/>
+              <w:jc w:val="left"/>
+              <w:rPr/>
+            </w:pPr>
+            <w:r>
+              <w:rPr/>
+            </w:r>
+          </w:p>
+        </w:tc>
+        <w:tc>
+          <w:tcPr>
+            <w:tcW w:w="2410" w:type="dxa"/>
+            <w:tcBorders/>
+          </w:tcPr>
+          <w:p>
+            <w:pPr>
+              <w:pStyle w:val="TableContents"/>
+              <w:bidi w:val="0"/>
+              <w:jc w:val="left"/>
+              <w:rPr/>
+            </w:pPr>
+            <w:r>
+              <w:rPr/>
+              <w:t>Not Applicable</w:t>
+            </w:r>
+          </w:p>
+        </w:tc>
+      </w:tr>
+      <w:tr>
+        <w:trPr>
+          <w:trHeight w:val="305" w:hRule="atLeast"/>
+        </w:trPr>
+        <w:tc>
+          <w:tcPr>
+            <w:tcW w:w="2409" w:type="dxa"/>
+            <w:tcBorders/>
+          </w:tcPr>
+          <w:p>
+            <w:pPr>
+              <w:pStyle w:val="TableContents"/>
+              <w:bidi w:val="0"/>
+              <w:jc w:val="left"/>
+              <w:rPr/>
+            </w:pPr>
+            <w:r>
+              <w:rPr/>
+              <w:t>AutoFlake</w:t>
+            </w:r>
+          </w:p>
+        </w:tc>
+        <w:tc>
+          <w:tcPr>
+            <w:tcW w:w="2409" w:type="dxa"/>
+            <w:tcBorders/>
+          </w:tcPr>
+          <w:p>
+            <w:pPr>
+              <w:pStyle w:val="TableContents"/>
+              <w:bidi w:val="0"/>
+              <w:jc w:val="left"/>
+              <w:rPr/>
+            </w:pPr>
+            <w:r>
+              <w:rPr/>
+            </w:r>
+          </w:p>
+        </w:tc>
+        <w:tc>
+          <w:tcPr>
+            <w:tcW w:w="2410" w:type="dxa"/>
+            <w:tcBorders/>
+          </w:tcPr>
+          <w:p>
+            <w:pPr>
+              <w:pStyle w:val="TableContents"/>
+              <w:bidi w:val="0"/>
+              <w:jc w:val="left"/>
+              <w:rPr/>
+            </w:pPr>
+            <w:r>
+              <w:rPr/>
+            </w:r>
+          </w:p>
+        </w:tc>
+        <w:tc>
+          <w:tcPr>
+            <w:tcW w:w="2410" w:type="dxa"/>
+            <w:tcBorders/>
+          </w:tcPr>
+          <w:p>
+            <w:pPr>
+              <w:pStyle w:val="TableContents"/>
+              <w:bidi w:val="0"/>
+              <w:jc w:val="left"/>
+              <w:rPr/>
+            </w:pPr>
+            <w:r>
+              <w:rPr/>
+              <w:t>Not Applicable</w:t>
+            </w:r>
+          </w:p>
+        </w:tc>
+      </w:tr>
+    </w:tbl>
+    <w:p>
+      <w:pPr>
+        <w:pStyle w:val="Normal"/>
+        <w:bidi w:val="0"/>
+        <w:jc w:val="left"/>
+        <w:rPr/>
+      </w:pPr>
+      <w:r>
+        <w:rPr/>
       </w:r>
     </w:p>
     <w:sectPr>
@@ -532,5 +835,18 @@
     </w:pPr>
     <w:rPr/>
   </w:style>
+  <w:style w:type="paragraph" w:styleId="TableHeading">
+    <w:name w:val="Table Heading"/>
+    <w:basedOn w:val="TableContents"/>
+    <w:qFormat/>
+    <w:pPr>
+      <w:suppressLineNumbers/>
+      <w:jc w:val="center"/>
+    </w:pPr>
+    <w:rPr>
+      <w:b/>
+      <w:bCs/>
+    </w:rPr>
+  </w:style>
 </w:styles>
 </file>
</xml_diff>

<commit_message>
calculate Accuracy for python first, then move on to Jingredients
</commit_message>
<xml_diff>
--- a/Results.docx
+++ b/Results.docx
@@ -30,7 +30,7 @@
         <w:gridCol w:w="2409"/>
         <w:gridCol w:w="2409"/>
         <w:gridCol w:w="2410"/>
-        <w:gridCol w:w="2410"/>
+        <w:gridCol w:w="2409"/>
       </w:tblGrid>
       <w:tr>
         <w:trPr/>
@@ -84,17 +84,13 @@
             </w:pPr>
             <w:r>
               <w:rPr/>
-              <w:t xml:space="preserve">Average </w:t>
-            </w:r>
-            <w:r>
-              <w:rPr/>
-              <w:t>Response Time (in seconds)</w:t>
-            </w:r>
-          </w:p>
-        </w:tc>
-        <w:tc>
-          <w:tcPr>
-            <w:tcW w:w="2410" w:type="dxa"/>
+              <w:t>Average Response Time (in seconds)</w:t>
+            </w:r>
+          </w:p>
+        </w:tc>
+        <w:tc>
+          <w:tcPr>
+            <w:tcW w:w="2409" w:type="dxa"/>
             <w:tcBorders/>
           </w:tcPr>
           <w:p>
@@ -170,7 +166,7 @@
         </w:tc>
         <w:tc>
           <w:tcPr>
-            <w:tcW w:w="2410" w:type="dxa"/>
+            <w:tcW w:w="2409" w:type="dxa"/>
             <w:tcBorders/>
           </w:tcPr>
           <w:p>
@@ -248,7 +244,7 @@
         </w:tc>
         <w:tc>
           <w:tcPr>
-            <w:tcW w:w="2410" w:type="dxa"/>
+            <w:tcW w:w="2409" w:type="dxa"/>
             <w:tcBorders/>
           </w:tcPr>
           <w:p>
@@ -327,19 +323,18 @@
         </w:tc>
         <w:tc>
           <w:tcPr>
-            <w:tcW w:w="2410" w:type="dxa"/>
-            <w:tcBorders/>
-          </w:tcPr>
-          <w:p>
-            <w:pPr>
-              <w:pStyle w:val="TableContents"/>
-              <w:bidi w:val="0"/>
-              <w:jc w:val="left"/>
-              <w:rPr/>
-            </w:pPr>
-            <w:r>
-              <w:rPr/>
-              <w:t>7.4</w:t>
+            <w:tcW w:w="2409" w:type="dxa"/>
+            <w:tcBorders/>
+          </w:tcPr>
+          <w:p>
+            <w:pPr>
+              <w:pStyle w:val="TableContents"/>
+              <w:bidi w:val="0"/>
+              <w:jc w:val="left"/>
+              <w:rPr/>
+            </w:pPr>
+            <w:r>
+              <w:rPr/>
             </w:r>
           </w:p>
         </w:tc>
@@ -422,7 +417,23 @@
       </w:pPr>
       <w:r>
         <w:rPr/>
-        <w:t>5 maven projects have been selected, and the used dependencies in them (whether direct or transitive) have been used as data (in the form of jars) for Bloatlibd and Jingredients. There are 38 jar files (taking union of all the dependencies as there were some common dependencies amongst them).</w:t>
+        <w:t>5 maven projects have been selected, and the used dependencies in them (whether direct or transitive) have been used as data (in the form of jars) for Bloat</w:t>
+      </w:r>
+      <w:r>
+        <w:rPr/>
+        <w:t>L</w:t>
+      </w:r>
+      <w:r>
+        <w:rPr/>
+        <w:t>ib</w:t>
+      </w:r>
+      <w:r>
+        <w:rPr/>
+        <w:t>D</w:t>
+      </w:r>
+      <w:r>
+        <w:rPr/>
+        <w:t xml:space="preserve"> and Jingredients. There are 38 jar files (taking union of all the dependencies as there were some common dependencies amongst them).</w:t>
       </w:r>
     </w:p>
     <w:p>
@@ -475,7 +486,7 @@
         <w:gridCol w:w="2409"/>
         <w:gridCol w:w="2409"/>
         <w:gridCol w:w="2410"/>
-        <w:gridCol w:w="2410"/>
+        <w:gridCol w:w="2409"/>
       </w:tblGrid>
       <w:tr>
         <w:trPr/>
@@ -529,17 +540,21 @@
             </w:pPr>
             <w:r>
               <w:rPr/>
-              <w:t xml:space="preserve">Average </w:t>
-            </w:r>
-            <w:r>
-              <w:rPr/>
-              <w:t>Response Time (in seconds)</w:t>
-            </w:r>
-          </w:p>
-        </w:tc>
-        <w:tc>
-          <w:tcPr>
-            <w:tcW w:w="2410" w:type="dxa"/>
+              <w:t xml:space="preserve">Average Response Time (in </w:t>
+            </w:r>
+            <w:r>
+              <w:rPr/>
+              <w:t>Milli S</w:t>
+            </w:r>
+            <w:r>
+              <w:rPr/>
+              <w:t>econds)</w:t>
+            </w:r>
+          </w:p>
+        </w:tc>
+        <w:tc>
+          <w:tcPr>
+            <w:tcW w:w="2409" w:type="dxa"/>
             <w:tcBorders/>
           </w:tcPr>
           <w:p>
@@ -607,12 +622,13 @@
             </w:pPr>
             <w:r>
               <w:rPr/>
-            </w:r>
-          </w:p>
-        </w:tc>
-        <w:tc>
-          <w:tcPr>
-            <w:tcW w:w="2410" w:type="dxa"/>
+              <w:t>0.1755</w:t>
+            </w:r>
+          </w:p>
+        </w:tc>
+        <w:tc>
+          <w:tcPr>
+            <w:tcW w:w="2409" w:type="dxa"/>
             <w:tcBorders/>
           </w:tcPr>
           <w:p>
@@ -682,12 +698,13 @@
             </w:pPr>
             <w:r>
               <w:rPr/>
-            </w:r>
-          </w:p>
-        </w:tc>
-        <w:tc>
-          <w:tcPr>
-            <w:tcW w:w="2410" w:type="dxa"/>
+              <w:t>0.2280</w:t>
+            </w:r>
+          </w:p>
+        </w:tc>
+        <w:tc>
+          <w:tcPr>
+            <w:tcW w:w="2409" w:type="dxa"/>
             <w:tcBorders/>
           </w:tcPr>
           <w:p>
@@ -714,6 +731,18 @@
       </w:pPr>
       <w:r>
         <w:rPr/>
+      </w:r>
+    </w:p>
+    <w:p>
+      <w:pPr>
+        <w:pStyle w:val="Normal"/>
+        <w:bidi w:val="0"/>
+        <w:jc w:val="left"/>
+        <w:rPr/>
+      </w:pPr>
+      <w:r>
+        <w:rPr/>
+        <w:t xml:space="preserve">Both PyCln and AutoFlake rely on code analysis rather than matching with a white list, hence Storage requirement not applicable on them </w:t>
       </w:r>
     </w:p>
     <w:sectPr>
@@ -736,14 +765,12 @@
       <w:rPr>
         <w:rFonts w:ascii="Liberation Serif" w:hAnsi="Liberation Serif" w:eastAsia="Noto Serif CJK SC" w:cs="Lohit Devanagari"/>
         <w:kern w:val="2"/>
-        <w:sz w:val="24"/>
         <w:szCs w:val="24"/>
         <w:lang w:val="en-IN" w:eastAsia="zh-CN" w:bidi="hi-IN"/>
       </w:rPr>
     </w:rPrDefault>
     <w:pPrDefault>
       <w:pPr>
-        <w:widowControl/>
         <w:suppressAutoHyphens w:val="true"/>
       </w:pPr>
     </w:pPrDefault>
@@ -753,10 +780,11 @@
     <w:qFormat/>
     <w:pPr>
       <w:widowControl/>
-      <w:kinsoku w:val="true"/>
-      <w:overflowPunct w:val="true"/>
-      <w:autoSpaceDE w:val="true"/>
+      <w:suppressAutoHyphens w:val="true"/>
+      <w:overflowPunct w:val="false"/>
       <w:bidi w:val="0"/>
+      <w:spacing w:before="0" w:after="0"/>
+      <w:jc w:val="left"/>
     </w:pPr>
     <w:rPr>
       <w:rFonts w:ascii="Liberation Serif" w:hAnsi="Liberation Serif" w:eastAsia="Noto Serif CJK SC" w:cs="Lohit Devanagari"/>

</xml_diff>

<commit_message>
compute scores for PCN and AF
</commit_message>
<xml_diff>
--- a/Results.docx
+++ b/Results.docx
@@ -765,6 +765,696 @@
       <w:r>
         <w:rPr/>
         <w:t>Response time for both Python and Java has been measured using pythons time.time() function (diffrence b/w start time and end time taken per file and then average is taken).</w:t>
+      </w:r>
+    </w:p>
+    <w:p>
+      <w:pPr>
+        <w:pStyle w:val="Normal"/>
+        <w:bidi w:val="0"/>
+        <w:jc w:val="left"/>
+        <w:rPr/>
+      </w:pPr>
+      <w:r>
+        <w:rPr/>
+      </w:r>
+    </w:p>
+    <w:p>
+      <w:pPr>
+        <w:pStyle w:val="Normal"/>
+        <w:bidi w:val="0"/>
+        <w:jc w:val="left"/>
+        <w:rPr/>
+      </w:pPr>
+      <w:r>
+        <w:rPr/>
+        <w:t xml:space="preserve">To calculate metrics, total number of imports are obtained from all .py files and then based on whether an import is actually used and whether the tool correctly removes/flags the unused ones the  following are defined: </w:t>
+      </w:r>
+    </w:p>
+    <w:p>
+      <w:pPr>
+        <w:pStyle w:val="Normal"/>
+        <w:bidi w:val="0"/>
+        <w:jc w:val="left"/>
+        <w:rPr/>
+      </w:pPr>
+      <w:r>
+        <w:rPr/>
+        <w:tab/>
+        <w:t xml:space="preserve"> AU – Import actually used  </w:t>
+      </w:r>
+    </w:p>
+    <w:p>
+      <w:pPr>
+        <w:pStyle w:val="Normal"/>
+        <w:bidi w:val="0"/>
+        <w:jc w:val="left"/>
+        <w:rPr/>
+      </w:pPr>
+      <w:r>
+        <w:rPr/>
+        <w:tab/>
+        <w:t xml:space="preserve">AUN – Import actually unused </w:t>
+      </w:r>
+    </w:p>
+    <w:p>
+      <w:pPr>
+        <w:pStyle w:val="Normal"/>
+        <w:bidi w:val="0"/>
+        <w:jc w:val="left"/>
+        <w:rPr/>
+      </w:pPr>
+      <w:r>
+        <w:rPr/>
+        <w:tab/>
+        <w:t xml:space="preserve">DU – Import detected as used (better say ignored as unused) by the tool  </w:t>
+      </w:r>
+    </w:p>
+    <w:p>
+      <w:pPr>
+        <w:pStyle w:val="Normal"/>
+        <w:bidi w:val="0"/>
+        <w:jc w:val="left"/>
+        <w:rPr/>
+      </w:pPr>
+      <w:r>
+        <w:rPr/>
+        <w:tab/>
+        <w:t>DUN – Import detected as unused by the tool</w:t>
+      </w:r>
+    </w:p>
+    <w:p>
+      <w:pPr>
+        <w:pStyle w:val="Normal"/>
+        <w:bidi w:val="0"/>
+        <w:jc w:val="left"/>
+        <w:rPr/>
+      </w:pPr>
+      <w:r>
+        <w:rPr/>
+        <w:t>Total imports = 2</w:t>
+      </w:r>
+      <w:r>
+        <w:rPr/>
+        <w:t>85</w:t>
+      </w:r>
+    </w:p>
+    <w:p>
+      <w:pPr>
+        <w:pStyle w:val="Normal"/>
+        <w:bidi w:val="0"/>
+        <w:jc w:val="left"/>
+        <w:rPr/>
+      </w:pPr>
+      <w:r>
+        <w:rPr/>
+      </w:r>
+    </w:p>
+    <w:p>
+      <w:pPr>
+        <w:pStyle w:val="Normal"/>
+        <w:bidi w:val="0"/>
+        <w:jc w:val="left"/>
+        <w:rPr/>
+      </w:pPr>
+      <w:r>
+        <w:rPr/>
+        <w:t>AU/DU ---&gt; a True Positive (detected and is actually used in the file)</w:t>
+      </w:r>
+    </w:p>
+    <w:p>
+      <w:pPr>
+        <w:pStyle w:val="Normal"/>
+        <w:bidi w:val="0"/>
+        <w:jc w:val="left"/>
+        <w:rPr/>
+      </w:pPr>
+      <w:r>
+        <w:rPr/>
+        <w:t>AU/DUN ---&gt; a False Positive (actually used but incorrectly flagged as unused)</w:t>
+      </w:r>
+    </w:p>
+    <w:p>
+      <w:pPr>
+        <w:pStyle w:val="Normal"/>
+        <w:bidi w:val="0"/>
+        <w:jc w:val="left"/>
+        <w:rPr/>
+      </w:pPr>
+      <w:r>
+        <w:rPr/>
+        <w:t xml:space="preserve">AUN/DU ---&gt; a </w:t>
+      </w:r>
+      <w:r>
+        <w:rPr>
+          <w:rFonts w:eastAsia="Noto Serif CJK SC" w:cs="Lohit Devanagari"/>
+          <w:color w:val="auto"/>
+          <w:kern w:val="2"/>
+          <w:sz w:val="24"/>
+          <w:szCs w:val="24"/>
+          <w:lang w:val="en-IN" w:eastAsia="zh-CN" w:bidi="hi-IN"/>
+        </w:rPr>
+        <w:t>False</w:t>
+      </w:r>
+      <w:r>
+        <w:rPr/>
+        <w:t xml:space="preserve"> </w:t>
+      </w:r>
+      <w:r>
+        <w:rPr>
+          <w:rFonts w:eastAsia="Noto Serif CJK SC" w:cs="Lohit Devanagari"/>
+          <w:color w:val="auto"/>
+          <w:kern w:val="2"/>
+          <w:sz w:val="24"/>
+          <w:szCs w:val="24"/>
+          <w:lang w:val="en-IN" w:eastAsia="zh-CN" w:bidi="hi-IN"/>
+        </w:rPr>
+        <w:t>Negative</w:t>
+      </w:r>
+      <w:r>
+        <w:rPr/>
+        <w:t xml:space="preserve"> (actually unused but incorrectly missed by the tool)</w:t>
+      </w:r>
+    </w:p>
+    <w:p>
+      <w:pPr>
+        <w:pStyle w:val="Normal"/>
+        <w:bidi w:val="0"/>
+        <w:jc w:val="left"/>
+        <w:rPr/>
+      </w:pPr>
+      <w:r>
+        <w:rPr/>
+        <w:t xml:space="preserve">AUN/DUN ---&gt; a True Negative (actually unused </w:t>
+      </w:r>
+      <w:r>
+        <w:rPr>
+          <w:rFonts w:eastAsia="Noto Serif CJK SC" w:cs="Lohit Devanagari"/>
+          <w:color w:val="auto"/>
+          <w:kern w:val="2"/>
+          <w:sz w:val="24"/>
+          <w:szCs w:val="24"/>
+          <w:lang w:val="en-IN" w:eastAsia="zh-CN" w:bidi="hi-IN"/>
+        </w:rPr>
+        <w:t xml:space="preserve">and </w:t>
+      </w:r>
+      <w:r>
+        <w:rPr/>
+        <w:t>correctly flagged as unused)</w:t>
+      </w:r>
+    </w:p>
+    <w:p>
+      <w:pPr>
+        <w:pStyle w:val="Normal"/>
+        <w:bidi w:val="0"/>
+        <w:jc w:val="left"/>
+        <w:rPr/>
+      </w:pPr>
+      <w:r>
+        <w:rPr/>
+      </w:r>
+    </w:p>
+    <w:p>
+      <w:pPr>
+        <w:pStyle w:val="Normal"/>
+        <w:bidi w:val="0"/>
+        <w:jc w:val="left"/>
+        <w:rPr/>
+      </w:pPr>
+      <w:r>
+        <w:rPr/>
+        <w:t xml:space="preserve">In essence a confusion matrix is formed </w:t>
+      </w:r>
+    </w:p>
+    <w:p>
+      <w:pPr>
+        <w:pStyle w:val="Normal"/>
+        <w:bidi w:val="0"/>
+        <w:jc w:val="left"/>
+        <w:rPr/>
+      </w:pPr>
+      <w:r>
+        <w:rPr/>
+      </w:r>
+    </w:p>
+    <w:p>
+      <w:pPr>
+        <w:pStyle w:val="Normal"/>
+        <w:bidi w:val="0"/>
+        <w:jc w:val="left"/>
+        <w:rPr/>
+      </w:pPr>
+      <w:r>
+        <w:rPr/>
+      </w:r>
+    </w:p>
+    <w:p>
+      <w:pPr>
+        <w:pStyle w:val="Normal"/>
+        <w:bidi w:val="0"/>
+        <w:jc w:val="left"/>
+        <w:rPr/>
+      </w:pPr>
+      <w:r>
+        <w:rPr/>
+        <w:t>For PyCln</w:t>
+      </w:r>
+    </w:p>
+    <w:p>
+      <w:pPr>
+        <w:pStyle w:val="Normal"/>
+        <w:bidi w:val="0"/>
+        <w:jc w:val="left"/>
+        <w:rPr/>
+      </w:pPr>
+      <w:r>
+        <w:rPr/>
+      </w:r>
+    </w:p>
+    <w:tbl>
+      <w:tblPr>
+        <w:tblW w:w="4883" w:type="dxa"/>
+        <w:jc w:val="left"/>
+        <w:tblInd w:w="0" w:type="dxa"/>
+        <w:tblCellMar>
+          <w:top w:w="0" w:type="dxa"/>
+          <w:left w:w="0" w:type="dxa"/>
+          <w:bottom w:w="0" w:type="dxa"/>
+          <w:right w:w="0" w:type="dxa"/>
+        </w:tblCellMar>
+      </w:tblPr>
+      <w:tblGrid>
+        <w:gridCol w:w="1250"/>
+        <w:gridCol w:w="1867"/>
+        <w:gridCol w:w="4193"/>
+      </w:tblGrid>
+      <w:tr>
+        <w:trPr/>
+        <w:tc>
+          <w:tcPr>
+            <w:tcW w:w="1250" w:type="dxa"/>
+            <w:tcBorders/>
+          </w:tcPr>
+          <w:p>
+            <w:pPr>
+              <w:pStyle w:val="TableContents"/>
+              <w:bidi w:val="0"/>
+              <w:jc w:val="left"/>
+              <w:rPr/>
+            </w:pPr>
+            <w:r>
+              <w:rPr/>
+              <w:t>Tool</w:t>
+            </w:r>
+          </w:p>
+        </w:tc>
+        <w:tc>
+          <w:tcPr>
+            <w:tcW w:w="1867" w:type="dxa"/>
+            <w:tcBorders/>
+          </w:tcPr>
+          <w:p>
+            <w:pPr>
+              <w:pStyle w:val="TableContents"/>
+              <w:bidi w:val="0"/>
+              <w:jc w:val="left"/>
+              <w:rPr/>
+            </w:pPr>
+            <w:r>
+              <w:rPr/>
+              <w:t>DU</w:t>
+            </w:r>
+          </w:p>
+        </w:tc>
+        <w:tc>
+          <w:tcPr>
+            <w:tcW w:w="4193" w:type="dxa"/>
+            <w:tcBorders/>
+          </w:tcPr>
+          <w:p>
+            <w:pPr>
+              <w:pStyle w:val="TableContents"/>
+              <w:bidi w:val="0"/>
+              <w:jc w:val="left"/>
+              <w:rPr/>
+            </w:pPr>
+            <w:r>
+              <w:rPr/>
+              <w:t>DUN</w:t>
+            </w:r>
+          </w:p>
+        </w:tc>
+      </w:tr>
+      <w:tr>
+        <w:trPr/>
+        <w:tc>
+          <w:tcPr>
+            <w:tcW w:w="1250" w:type="dxa"/>
+            <w:tcBorders/>
+          </w:tcPr>
+          <w:p>
+            <w:pPr>
+              <w:pStyle w:val="TableContents"/>
+              <w:bidi w:val="0"/>
+              <w:jc w:val="left"/>
+              <w:rPr/>
+            </w:pPr>
+            <w:r>
+              <w:rPr/>
+              <w:t>AU</w:t>
+            </w:r>
+          </w:p>
+        </w:tc>
+        <w:tc>
+          <w:tcPr>
+            <w:tcW w:w="1867" w:type="dxa"/>
+            <w:tcBorders/>
+          </w:tcPr>
+          <w:p>
+            <w:pPr>
+              <w:pStyle w:val="TableContents"/>
+              <w:bidi w:val="0"/>
+              <w:jc w:val="left"/>
+              <w:rPr/>
+            </w:pPr>
+            <w:r>
+              <w:rPr/>
+              <w:t>TBD</w:t>
+            </w:r>
+          </w:p>
+        </w:tc>
+        <w:tc>
+          <w:tcPr>
+            <w:tcW w:w="4193" w:type="dxa"/>
+            <w:tcBorders/>
+          </w:tcPr>
+          <w:p>
+            <w:pPr>
+              <w:pStyle w:val="TableContents"/>
+              <w:bidi w:val="0"/>
+              <w:jc w:val="left"/>
+              <w:rPr/>
+            </w:pPr>
+            <w:r>
+              <w:rPr/>
+              <w:t>TBD</w:t>
+            </w:r>
+          </w:p>
+        </w:tc>
+      </w:tr>
+      <w:tr>
+        <w:trPr>
+          <w:trHeight w:val="305" w:hRule="atLeast"/>
+        </w:trPr>
+        <w:tc>
+          <w:tcPr>
+            <w:tcW w:w="1250" w:type="dxa"/>
+            <w:tcBorders/>
+          </w:tcPr>
+          <w:p>
+            <w:pPr>
+              <w:pStyle w:val="TableContents"/>
+              <w:bidi w:val="0"/>
+              <w:jc w:val="left"/>
+              <w:rPr/>
+            </w:pPr>
+            <w:r>
+              <w:rPr/>
+              <w:t>AUN</w:t>
+            </w:r>
+          </w:p>
+        </w:tc>
+        <w:tc>
+          <w:tcPr>
+            <w:tcW w:w="1867" w:type="dxa"/>
+            <w:tcBorders/>
+          </w:tcPr>
+          <w:p>
+            <w:pPr>
+              <w:pStyle w:val="TableContents"/>
+              <w:bidi w:val="0"/>
+              <w:jc w:val="left"/>
+              <w:rPr/>
+            </w:pPr>
+            <w:r>
+              <w:rPr/>
+              <w:t>TBD</w:t>
+            </w:r>
+          </w:p>
+        </w:tc>
+        <w:tc>
+          <w:tcPr>
+            <w:tcW w:w="4193" w:type="dxa"/>
+            <w:tcBorders/>
+          </w:tcPr>
+          <w:p>
+            <w:pPr>
+              <w:pStyle w:val="TableContents"/>
+              <w:bidi w:val="0"/>
+              <w:jc w:val="left"/>
+              <w:rPr/>
+            </w:pPr>
+            <w:r>
+              <w:rPr/>
+              <w:t>TBD</w:t>
+            </w:r>
+          </w:p>
+        </w:tc>
+      </w:tr>
+    </w:tbl>
+    <w:p>
+      <w:pPr>
+        <w:pStyle w:val="Normal"/>
+        <w:bidi w:val="0"/>
+        <w:jc w:val="left"/>
+        <w:rPr/>
+      </w:pPr>
+      <w:r>
+        <w:rPr/>
+      </w:r>
+    </w:p>
+    <w:p>
+      <w:pPr>
+        <w:pStyle w:val="Normal"/>
+        <w:bidi w:val="0"/>
+        <w:jc w:val="left"/>
+        <w:rPr/>
+      </w:pPr>
+      <w:r>
+        <w:rPr/>
+      </w:r>
+    </w:p>
+    <w:p>
+      <w:pPr>
+        <w:pStyle w:val="Normal"/>
+        <w:bidi w:val="0"/>
+        <w:jc w:val="left"/>
+        <w:rPr/>
+      </w:pPr>
+      <w:r>
+        <w:rPr/>
+        <w:t>For AutoFlake</w:t>
+      </w:r>
+    </w:p>
+    <w:tbl>
+      <w:tblPr>
+        <w:tblW w:w="4883" w:type="dxa"/>
+        <w:jc w:val="left"/>
+        <w:tblInd w:w="0" w:type="dxa"/>
+        <w:tblCellMar>
+          <w:top w:w="0" w:type="dxa"/>
+          <w:left w:w="0" w:type="dxa"/>
+          <w:bottom w:w="0" w:type="dxa"/>
+          <w:right w:w="0" w:type="dxa"/>
+        </w:tblCellMar>
+      </w:tblPr>
+      <w:tblGrid>
+        <w:gridCol w:w="1250"/>
+        <w:gridCol w:w="1867"/>
+        <w:gridCol w:w="4193"/>
+      </w:tblGrid>
+      <w:tr>
+        <w:trPr/>
+        <w:tc>
+          <w:tcPr>
+            <w:tcW w:w="1250" w:type="dxa"/>
+            <w:tcBorders/>
+          </w:tcPr>
+          <w:p>
+            <w:pPr>
+              <w:pStyle w:val="TableContents"/>
+              <w:bidi w:val="0"/>
+              <w:jc w:val="left"/>
+              <w:rPr/>
+            </w:pPr>
+            <w:r>
+              <w:rPr/>
+              <w:t>Tool</w:t>
+            </w:r>
+          </w:p>
+        </w:tc>
+        <w:tc>
+          <w:tcPr>
+            <w:tcW w:w="1867" w:type="dxa"/>
+            <w:tcBorders/>
+          </w:tcPr>
+          <w:p>
+            <w:pPr>
+              <w:pStyle w:val="TableContents"/>
+              <w:bidi w:val="0"/>
+              <w:jc w:val="left"/>
+              <w:rPr/>
+            </w:pPr>
+            <w:r>
+              <w:rPr/>
+              <w:t>DU</w:t>
+            </w:r>
+          </w:p>
+        </w:tc>
+        <w:tc>
+          <w:tcPr>
+            <w:tcW w:w="4193" w:type="dxa"/>
+            <w:tcBorders/>
+          </w:tcPr>
+          <w:p>
+            <w:pPr>
+              <w:pStyle w:val="TableContents"/>
+              <w:bidi w:val="0"/>
+              <w:jc w:val="left"/>
+              <w:rPr/>
+            </w:pPr>
+            <w:r>
+              <w:rPr/>
+              <w:t>DUN</w:t>
+            </w:r>
+          </w:p>
+        </w:tc>
+      </w:tr>
+      <w:tr>
+        <w:trPr/>
+        <w:tc>
+          <w:tcPr>
+            <w:tcW w:w="1250" w:type="dxa"/>
+            <w:tcBorders/>
+          </w:tcPr>
+          <w:p>
+            <w:pPr>
+              <w:pStyle w:val="TableContents"/>
+              <w:bidi w:val="0"/>
+              <w:jc w:val="left"/>
+              <w:rPr/>
+            </w:pPr>
+            <w:r>
+              <w:rPr/>
+              <w:t>AU</w:t>
+            </w:r>
+          </w:p>
+        </w:tc>
+        <w:tc>
+          <w:tcPr>
+            <w:tcW w:w="1867" w:type="dxa"/>
+            <w:tcBorders/>
+          </w:tcPr>
+          <w:p>
+            <w:pPr>
+              <w:pStyle w:val="TableContents"/>
+              <w:bidi w:val="0"/>
+              <w:jc w:val="left"/>
+              <w:rPr/>
+            </w:pPr>
+            <w:r>
+              <w:rPr/>
+              <w:t>TBD</w:t>
+            </w:r>
+          </w:p>
+        </w:tc>
+        <w:tc>
+          <w:tcPr>
+            <w:tcW w:w="4193" w:type="dxa"/>
+            <w:tcBorders/>
+          </w:tcPr>
+          <w:p>
+            <w:pPr>
+              <w:pStyle w:val="TableContents"/>
+              <w:bidi w:val="0"/>
+              <w:jc w:val="left"/>
+              <w:rPr/>
+            </w:pPr>
+            <w:r>
+              <w:rPr/>
+              <w:t>TBD</w:t>
+            </w:r>
+          </w:p>
+        </w:tc>
+      </w:tr>
+      <w:tr>
+        <w:trPr>
+          <w:trHeight w:val="305" w:hRule="atLeast"/>
+        </w:trPr>
+        <w:tc>
+          <w:tcPr>
+            <w:tcW w:w="1250" w:type="dxa"/>
+            <w:tcBorders/>
+          </w:tcPr>
+          <w:p>
+            <w:pPr>
+              <w:pStyle w:val="TableContents"/>
+              <w:bidi w:val="0"/>
+              <w:jc w:val="left"/>
+              <w:rPr/>
+            </w:pPr>
+            <w:r>
+              <w:rPr/>
+              <w:t>AUN</w:t>
+            </w:r>
+          </w:p>
+        </w:tc>
+        <w:tc>
+          <w:tcPr>
+            <w:tcW w:w="1867" w:type="dxa"/>
+            <w:tcBorders/>
+          </w:tcPr>
+          <w:p>
+            <w:pPr>
+              <w:pStyle w:val="TableContents"/>
+              <w:bidi w:val="0"/>
+              <w:jc w:val="left"/>
+              <w:rPr/>
+            </w:pPr>
+            <w:r>
+              <w:rPr/>
+              <w:t>TBD</w:t>
+            </w:r>
+          </w:p>
+        </w:tc>
+        <w:tc>
+          <w:tcPr>
+            <w:tcW w:w="4193" w:type="dxa"/>
+            <w:tcBorders/>
+          </w:tcPr>
+          <w:p>
+            <w:pPr>
+              <w:pStyle w:val="TableContents"/>
+              <w:bidi w:val="0"/>
+              <w:jc w:val="left"/>
+              <w:rPr/>
+            </w:pPr>
+            <w:r>
+              <w:rPr/>
+              <w:t>TBD</w:t>
+            </w:r>
+          </w:p>
+        </w:tc>
+      </w:tr>
+    </w:tbl>
+    <w:p>
+      <w:pPr>
+        <w:pStyle w:val="Normal"/>
+        <w:bidi w:val="0"/>
+        <w:jc w:val="left"/>
+        <w:rPr/>
+      </w:pPr>
+      <w:r>
+        <w:rPr/>
       </w:r>
     </w:p>
     <w:sectPr>
@@ -804,7 +1494,7 @@
     <w:pPr>
       <w:widowControl/>
       <w:suppressAutoHyphens w:val="true"/>
-      <w:overflowPunct w:val="false"/>
+      <w:overflowPunct w:val="true"/>
       <w:bidi w:val="0"/>
       <w:spacing w:before="0" w:after="0"/>
       <w:jc w:val="left"/>

</xml_diff>

<commit_message>
updating values for PCN and AF
</commit_message>
<xml_diff>
--- a/Results.docx
+++ b/Results.docx
@@ -855,7 +855,11 @@
       </w:r>
       <w:r>
         <w:rPr/>
-        <w:t>85</w:t>
+        <w:t>8</w:t>
+      </w:r>
+      <w:r>
+        <w:rPr/>
+        <w:t>4</w:t>
       </w:r>
     </w:p>
     <w:p>
@@ -1005,6 +1009,18 @@
       </w:pPr>
       <w:r>
         <w:rPr/>
+      </w:r>
+    </w:p>
+    <w:p>
+      <w:pPr>
+        <w:pStyle w:val="Normal"/>
+        <w:bidi w:val="0"/>
+        <w:jc w:val="left"/>
+        <w:rPr/>
+      </w:pPr>
+      <w:r>
+        <w:rPr/>
+        <w:t>65</w:t>
       </w:r>
     </w:p>
     <w:p>
@@ -1138,7 +1154,7 @@
             </w:pPr>
             <w:r>
               <w:rPr/>
-              <w:t>TBD</w:t>
+              <w:t>59</w:t>
             </w:r>
           </w:p>
         </w:tc>
@@ -1156,7 +1172,7 @@
             </w:pPr>
             <w:r>
               <w:rPr/>
-              <w:t>TBD</w:t>
+              <w:t>0</w:t>
             </w:r>
           </w:p>
         </w:tc>
@@ -1193,11 +1209,25 @@
               <w:pStyle w:val="TableContents"/>
               <w:bidi w:val="0"/>
               <w:jc w:val="left"/>
-              <w:rPr/>
-            </w:pPr>
-            <w:r>
-              <w:rPr/>
-              <w:t>TBD</w:t>
+              <w:rPr>
+                <w:rFonts w:ascii="Liberation Serif" w:hAnsi="Liberation Serif" w:eastAsia="Noto Serif CJK SC" w:cs="Lohit Devanagari"/>
+                <w:color w:val="auto"/>
+                <w:kern w:val="2"/>
+                <w:sz w:val="24"/>
+                <w:szCs w:val="24"/>
+                <w:lang w:val="en-IN" w:eastAsia="zh-CN" w:bidi="hi-IN"/>
+              </w:rPr>
+            </w:pPr>
+            <w:r>
+              <w:rPr>
+                <w:rFonts w:eastAsia="Noto Serif CJK SC" w:cs="Lohit Devanagari"/>
+                <w:color w:val="auto"/>
+                <w:kern w:val="2"/>
+                <w:sz w:val="24"/>
+                <w:szCs w:val="24"/>
+                <w:lang w:val="en-IN" w:eastAsia="zh-CN" w:bidi="hi-IN"/>
+              </w:rPr>
+              <w:t>0</w:t>
             </w:r>
           </w:p>
         </w:tc>
@@ -1215,7 +1245,7 @@
             </w:pPr>
             <w:r>
               <w:rPr/>
-              <w:t>TBD</w:t>
+              <w:t>6</w:t>
             </w:r>
           </w:p>
         </w:tc>
@@ -1363,7 +1393,7 @@
             </w:pPr>
             <w:r>
               <w:rPr/>
-              <w:t>TBD</w:t>
+              <w:t>59</w:t>
             </w:r>
           </w:p>
         </w:tc>
@@ -1377,11 +1407,25 @@
               <w:pStyle w:val="TableContents"/>
               <w:bidi w:val="0"/>
               <w:jc w:val="left"/>
-              <w:rPr/>
-            </w:pPr>
-            <w:r>
-              <w:rPr/>
-              <w:t>TBD</w:t>
+              <w:rPr>
+                <w:rFonts w:ascii="Liberation Serif" w:hAnsi="Liberation Serif" w:eastAsia="Noto Serif CJK SC" w:cs="Lohit Devanagari"/>
+                <w:color w:val="auto"/>
+                <w:kern w:val="2"/>
+                <w:sz w:val="24"/>
+                <w:szCs w:val="24"/>
+                <w:lang w:val="en-IN" w:eastAsia="zh-CN" w:bidi="hi-IN"/>
+              </w:rPr>
+            </w:pPr>
+            <w:r>
+              <w:rPr>
+                <w:rFonts w:eastAsia="Noto Serif CJK SC" w:cs="Lohit Devanagari"/>
+                <w:color w:val="auto"/>
+                <w:kern w:val="2"/>
+                <w:sz w:val="24"/>
+                <w:szCs w:val="24"/>
+                <w:lang w:val="en-IN" w:eastAsia="zh-CN" w:bidi="hi-IN"/>
+              </w:rPr>
+              <w:t>0</w:t>
             </w:r>
           </w:p>
         </w:tc>
@@ -1418,11 +1462,25 @@
               <w:pStyle w:val="TableContents"/>
               <w:bidi w:val="0"/>
               <w:jc w:val="left"/>
-              <w:rPr/>
-            </w:pPr>
-            <w:r>
-              <w:rPr/>
-              <w:t>TBD</w:t>
+              <w:rPr>
+                <w:rFonts w:ascii="Liberation Serif" w:hAnsi="Liberation Serif" w:eastAsia="Noto Serif CJK SC" w:cs="Lohit Devanagari"/>
+                <w:color w:val="auto"/>
+                <w:kern w:val="2"/>
+                <w:sz w:val="24"/>
+                <w:szCs w:val="24"/>
+                <w:lang w:val="en-IN" w:eastAsia="zh-CN" w:bidi="hi-IN"/>
+              </w:rPr>
+            </w:pPr>
+            <w:r>
+              <w:rPr>
+                <w:rFonts w:eastAsia="Noto Serif CJK SC" w:cs="Lohit Devanagari"/>
+                <w:color w:val="auto"/>
+                <w:kern w:val="2"/>
+                <w:sz w:val="24"/>
+                <w:szCs w:val="24"/>
+                <w:lang w:val="en-IN" w:eastAsia="zh-CN" w:bidi="hi-IN"/>
+              </w:rPr>
+              <w:t>0</w:t>
             </w:r>
           </w:p>
         </w:tc>
@@ -1440,7 +1498,7 @@
             </w:pPr>
             <w:r>
               <w:rPr/>
-              <w:t>TBD</w:t>
+              <w:t>6</w:t>
             </w:r>
           </w:p>
         </w:tc>

</xml_diff>

<commit_message>
halfway done through python
</commit_message>
<xml_diff>
--- a/Results.docx
+++ b/Results.docx
@@ -741,6 +741,78 @@
       </w:pPr>
       <w:r>
         <w:rPr/>
+        <w:t xml:space="preserve">**** </w:t>
+      </w:r>
+      <w:r>
+        <w:rPr/>
+        <w:t xml:space="preserve">May be possible that both PyCln and Autoflake both can’t detect transitively unused imports, e.g. </w:t>
+      </w:r>
+      <w:r>
+        <w:rPr>
+          <w:rFonts w:eastAsia="Noto Serif CJK SC" w:cs="Lohit Devanagari"/>
+          <w:color w:val="auto"/>
+          <w:kern w:val="2"/>
+          <w:sz w:val="24"/>
+          <w:szCs w:val="24"/>
+          <w:lang w:val="en-IN" w:eastAsia="zh-CN" w:bidi="hi-IN"/>
+        </w:rPr>
+        <w:t>consider</w:t>
+      </w:r>
+      <w:r>
+        <w:rPr/>
+        <w:t xml:space="preserve"> two files A.py and B.py . B imports some modules but does not use at least one of them, then A imports B (as in </w:t>
+      </w:r>
+      <w:r>
+        <w:rPr>
+          <w:b/>
+          <w:bCs/>
+        </w:rPr>
+        <w:t xml:space="preserve">from B import * </w:t>
+      </w:r>
+      <w:r>
+        <w:rPr>
+          <w:b w:val="false"/>
+          <w:bCs w:val="false"/>
+        </w:rPr>
+        <w:t xml:space="preserve">) </w:t>
+      </w:r>
+      <w:r>
+        <w:rPr/>
+        <w:t>alongside possibly some of it’s own modules (where there are modules that don’t match with those of B). In this case both tools won’t flag the  extra unused libraries residing in B. Alternatively A imports B completely but does not use some imported module(s) within B.</w:t>
+      </w:r>
+    </w:p>
+    <w:p>
+      <w:pPr>
+        <w:pStyle w:val="Normal"/>
+        <w:bidi w:val="0"/>
+        <w:jc w:val="left"/>
+        <w:rPr/>
+      </w:pPr>
+      <w:r>
+        <w:rPr/>
+        <w:t>Case in point check XSStrike/core/log.py file’s imports.</w:t>
+      </w:r>
+    </w:p>
+    <w:p>
+      <w:pPr>
+        <w:pStyle w:val="Normal"/>
+        <w:bidi w:val="0"/>
+        <w:jc w:val="left"/>
+        <w:rPr/>
+      </w:pPr>
+      <w:r>
+        <w:rPr/>
+      </w:r>
+    </w:p>
+    <w:p>
+      <w:pPr>
+        <w:pStyle w:val="Normal"/>
+        <w:bidi w:val="0"/>
+        <w:jc w:val="left"/>
+        <w:rPr/>
+      </w:pPr>
+      <w:r>
+        <w:rPr/>
         <w:t>3 Projects have been selected from GitHub at random consisting of 48 .py files (including init.py files as well)</w:t>
       </w:r>
     </w:p>
@@ -1020,7 +1092,7 @@
       </w:pPr>
       <w:r>
         <w:rPr/>
-        <w:t>65</w:t>
+        <w:t>118</w:t>
       </w:r>
     </w:p>
     <w:p>
@@ -1154,7 +1226,7 @@
             </w:pPr>
             <w:r>
               <w:rPr/>
-              <w:t>59</w:t>
+              <w:t>108</w:t>
             </w:r>
           </w:p>
         </w:tc>
@@ -1227,7 +1299,7 @@
                 <w:szCs w:val="24"/>
                 <w:lang w:val="en-IN" w:eastAsia="zh-CN" w:bidi="hi-IN"/>
               </w:rPr>
-              <w:t>0</w:t>
+              <w:t>3</w:t>
             </w:r>
           </w:p>
         </w:tc>
@@ -1245,7 +1317,7 @@
             </w:pPr>
             <w:r>
               <w:rPr/>
-              <w:t>6</w:t>
+              <w:t>7</w:t>
             </w:r>
           </w:p>
         </w:tc>
@@ -1393,7 +1465,7 @@
             </w:pPr>
             <w:r>
               <w:rPr/>
-              <w:t>59</w:t>
+              <w:t>108</w:t>
             </w:r>
           </w:p>
         </w:tc>
@@ -1480,7 +1552,7 @@
                 <w:szCs w:val="24"/>
                 <w:lang w:val="en-IN" w:eastAsia="zh-CN" w:bidi="hi-IN"/>
               </w:rPr>
-              <w:t>0</w:t>
+              <w:t>3</w:t>
             </w:r>
           </w:p>
         </w:tc>
@@ -1498,7 +1570,7 @@
             </w:pPr>
             <w:r>
               <w:rPr/>
-              <w:t>6</w:t>
+              <w:t>7</w:t>
             </w:r>
           </w:p>
         </w:tc>

</xml_diff>

<commit_message>
updated Jingredients results, consolidate data next
</commit_message>
<xml_diff>
--- a/Results.docx
+++ b/Results.docx
@@ -2,6 +2,98 @@
 <file path=word/document.xml><?xml version="1.0" encoding="utf-8"?>
 <w:document xmlns:o="urn:schemas-microsoft-com:office:office" xmlns:r="http://schemas.openxmlformats.org/officeDocument/2006/relationships" xmlns:v="urn:schemas-microsoft-com:vml" xmlns:w="http://schemas.openxmlformats.org/wordprocessingml/2006/main" xmlns:w10="urn:schemas-microsoft-com:office:word" xmlns:wp="http://schemas.openxmlformats.org/drawingml/2006/wordprocessingDrawing" xmlns:wps="http://schemas.microsoft.com/office/word/2010/wordprocessingShape" xmlns:wpg="http://schemas.microsoft.com/office/word/2010/wordprocessingGroup" xmlns:mc="http://schemas.openxmlformats.org/markup-compatibility/2006" xmlns:wp14="http://schemas.microsoft.com/office/word/2010/wordprocessingDrawing" xmlns:w14="http://schemas.microsoft.com/office/word/2010/wordml" mc:Ignorable="w14 wp14">
   <w:body>
+    <w:p>
+      <w:pPr>
+        <w:pStyle w:val="Normal"/>
+        <w:bidi w:val="0"/>
+        <w:jc w:val="left"/>
+        <w:rPr/>
+      </w:pPr>
+      <w:r>
+        <w:rPr/>
+      </w:r>
+    </w:p>
+    <w:p>
+      <w:pPr>
+        <w:pStyle w:val="Normal"/>
+        <w:bidi w:val="0"/>
+        <w:jc w:val="left"/>
+        <w:rPr/>
+      </w:pPr>
+      <w:r>
+        <w:rPr/>
+        <w:t>Machine Configuration for the experiments ----</w:t>
+      </w:r>
+    </w:p>
+    <w:p>
+      <w:pPr>
+        <w:pStyle w:val="Normal"/>
+        <w:bidi w:val="0"/>
+        <w:jc w:val="left"/>
+        <w:rPr/>
+      </w:pPr>
+      <w:r>
+        <w:rPr/>
+      </w:r>
+    </w:p>
+    <w:p>
+      <w:pPr>
+        <w:pStyle w:val="Normal"/>
+        <w:bidi w:val="0"/>
+        <w:jc w:val="left"/>
+        <w:rPr/>
+      </w:pPr>
+      <w:r>
+        <w:rPr/>
+        <w:t xml:space="preserve">OS – Ubuntu 20.04 64 bit kernel version 5.11.0-25-generic </w:t>
+      </w:r>
+    </w:p>
+    <w:p>
+      <w:pPr>
+        <w:pStyle w:val="Normal"/>
+        <w:bidi w:val="0"/>
+        <w:jc w:val="left"/>
+        <w:rPr/>
+      </w:pPr>
+      <w:r>
+        <w:rPr/>
+        <w:t>CPU – AMD Ryzen 5 4600H 3.0 Ghz 6 Cores 12 Threads</w:t>
+      </w:r>
+    </w:p>
+    <w:p>
+      <w:pPr>
+        <w:pStyle w:val="Normal"/>
+        <w:bidi w:val="0"/>
+        <w:jc w:val="left"/>
+        <w:rPr/>
+      </w:pPr>
+      <w:r>
+        <w:rPr/>
+        <w:t xml:space="preserve">RAM – 8 GB </w:t>
+      </w:r>
+    </w:p>
+    <w:p>
+      <w:pPr>
+        <w:pStyle w:val="Normal"/>
+        <w:bidi w:val="0"/>
+        <w:jc w:val="left"/>
+        <w:rPr/>
+      </w:pPr>
+      <w:r>
+        <w:rPr/>
+      </w:r>
+    </w:p>
+    <w:p>
+      <w:pPr>
+        <w:pStyle w:val="Normal"/>
+        <w:bidi w:val="0"/>
+        <w:jc w:val="left"/>
+        <w:rPr/>
+      </w:pPr>
+      <w:r>
+        <w:rPr/>
+      </w:r>
+    </w:p>
     <w:p>
       <w:pPr>
         <w:pStyle w:val="Normal"/>
@@ -341,6 +433,7 @@
             </w:pPr>
             <w:r>
               <w:rPr/>
+              <w:t>0.0001</w:t>
             </w:r>
           </w:p>
         </w:tc>
@@ -358,6 +451,7 @@
             </w:pPr>
             <w:r>
               <w:rPr/>
+              <w:t>2.2*</w:t>
             </w:r>
           </w:p>
         </w:tc>
@@ -440,7 +534,158 @@
       </w:pPr>
       <w:r>
         <w:rPr/>
-        <w:t>5 maven projects have been selected, and the used dependencies in them (whether direct or transitive) have been used as data (in the form of jars) for BloatLibD and Jingredients. There are 38 jar files (taking union of all the dependencies as there were some common dependencies amongst them).</w:t>
+        <w:t xml:space="preserve">Jingredients uses a database to compare class signatures to detect reuse. The database that we </w:t>
+      </w:r>
+      <w:r>
+        <w:rPr>
+          <w:rFonts w:eastAsia="Noto Serif CJK SC" w:cs="Lohit Devanagari"/>
+          <w:color w:val="auto"/>
+          <w:kern w:val="2"/>
+          <w:sz w:val="24"/>
+          <w:szCs w:val="24"/>
+          <w:lang w:val="en-IN" w:eastAsia="zh-CN" w:bidi="hi-IN"/>
+        </w:rPr>
+        <w:t>used was built from 214 .jar files out of which 192 .jar files were actually used by the tool to form the database. The storage utilized in the original paper from which Jingredients was implemented was 1.0 GB.</w:t>
+      </w:r>
+      <w:r>
+        <w:rPr/>
+        <w:t xml:space="preserve"> </w:t>
+      </w:r>
+    </w:p>
+    <w:p>
+      <w:pPr>
+        <w:pStyle w:val="Normal"/>
+        <w:bidi w:val="0"/>
+        <w:jc w:val="left"/>
+        <w:rPr/>
+      </w:pPr>
+      <w:r>
+        <w:rPr/>
+      </w:r>
+    </w:p>
+    <w:p>
+      <w:pPr>
+        <w:pStyle w:val="Normal"/>
+        <w:bidi w:val="0"/>
+        <w:jc w:val="left"/>
+        <w:rPr/>
+      </w:pPr>
+      <w:r>
+        <w:rPr/>
+        <w:t>5 maven projects have been selected, and the used dependencies in them (whether direct or transitive) have been used as data (in the form of jars) for BloatLibD.</w:t>
+      </w:r>
+    </w:p>
+    <w:p>
+      <w:pPr>
+        <w:pStyle w:val="Normal"/>
+        <w:bidi w:val="0"/>
+        <w:jc w:val="left"/>
+        <w:rPr/>
+      </w:pPr>
+      <w:r>
+        <w:rPr/>
+      </w:r>
+    </w:p>
+    <w:p>
+      <w:pPr>
+        <w:pStyle w:val="Normal"/>
+        <w:bidi w:val="0"/>
+        <w:jc w:val="left"/>
+        <w:rPr/>
+      </w:pPr>
+      <w:r>
+        <w:rPr/>
+        <w:t>There are 38 jar files (taking union of all the dependencies as there were some common dependencies amongst them) in all. The 5 maven projects are converted to maven jars using the maven command line tool and these 5 projects are then presented as target input to the Jingredients tool.</w:t>
+      </w:r>
+    </w:p>
+    <w:p>
+      <w:pPr>
+        <w:pStyle w:val="Normal"/>
+        <w:bidi w:val="0"/>
+        <w:jc w:val="left"/>
+        <w:rPr/>
+      </w:pPr>
+      <w:r>
+        <w:rPr/>
+      </w:r>
+    </w:p>
+    <w:p>
+      <w:pPr>
+        <w:pStyle w:val="Normal"/>
+        <w:bidi w:val="0"/>
+        <w:jc w:val="left"/>
+        <w:rPr/>
+      </w:pPr>
+      <w:r>
+        <w:rPr/>
+        <w:t>Limitations of Jingredients – This tool needs high performance hardware and sufficiently large database to obtain good results. In the original paper, a high end workstation with 2 Six core processors and 64 GB of RAM was used alongside with a large corpus size of 1 GB ( which itself is  constructed from an original repository data of size 77.8 GB with a total of 172,232 .jar files).</w:t>
+      </w:r>
+    </w:p>
+    <w:p>
+      <w:pPr>
+        <w:pStyle w:val="Normal"/>
+        <w:bidi w:val="0"/>
+        <w:jc w:val="left"/>
+        <w:rPr/>
+      </w:pPr>
+      <w:r>
+        <w:rPr/>
+      </w:r>
+    </w:p>
+    <w:p>
+      <w:pPr>
+        <w:pStyle w:val="Normal"/>
+        <w:bidi w:val="0"/>
+        <w:jc w:val="left"/>
+        <w:rPr/>
+      </w:pPr>
+      <w:r>
+        <w:rPr/>
+        <w:t xml:space="preserve">In our experiments with a much smaller database and modest machine configuration, the tool was unable to detect any instances of reuse , though it is able to identify the classes within the jar files of the maven projects.  </w:t>
+      </w:r>
+    </w:p>
+    <w:p>
+      <w:pPr>
+        <w:pStyle w:val="Normal"/>
+        <w:bidi w:val="0"/>
+        <w:jc w:val="left"/>
+        <w:rPr/>
+      </w:pPr>
+      <w:r>
+        <w:rPr/>
+      </w:r>
+    </w:p>
+    <w:p>
+      <w:pPr>
+        <w:pStyle w:val="Normal"/>
+        <w:bidi w:val="0"/>
+        <w:jc w:val="left"/>
+        <w:rPr/>
+      </w:pPr>
+      <w:r>
+        <w:rPr/>
+      </w:r>
+    </w:p>
+    <w:p>
+      <w:pPr>
+        <w:pStyle w:val="Normal"/>
+        <w:bidi w:val="0"/>
+        <w:jc w:val="left"/>
+        <w:rPr/>
+      </w:pPr>
+      <w:r>
+        <w:rPr/>
+      </w:r>
+    </w:p>
+    <w:p>
+      <w:pPr>
+        <w:pStyle w:val="Normal"/>
+        <w:bidi w:val="0"/>
+        <w:jc w:val="left"/>
+        <w:rPr/>
+      </w:pPr>
+      <w:r>
+        <w:rPr/>
       </w:r>
     </w:p>
     <w:p>
@@ -604,19 +849,7 @@
             </w:pPr>
             <w:r>
               <w:rPr/>
-              <w:t>9</w:t>
-            </w:r>
-            <w:r>
-              <w:rPr/>
-              <w:t>9</w:t>
-            </w:r>
-            <w:r>
-              <w:rPr/>
-              <w:t>.</w:t>
-            </w:r>
-            <w:r>
-              <w:rPr/>
-              <w:t>29</w:t>
+              <w:t>99.29</w:t>
             </w:r>
           </w:p>
         </w:tc>
@@ -693,19 +926,7 @@
             </w:pPr>
             <w:r>
               <w:rPr/>
-              <w:t>9</w:t>
-            </w:r>
-            <w:r>
-              <w:rPr/>
-              <w:t>9</w:t>
-            </w:r>
-            <w:r>
-              <w:rPr/>
-              <w:t>.</w:t>
-            </w:r>
-            <w:r>
-              <w:rPr/>
-              <w:t>29</w:t>
+              <w:t>99.29</w:t>
             </w:r>
           </w:p>
         </w:tc>
@@ -1005,11 +1226,7 @@
       </w:pPr>
       <w:r>
         <w:rPr/>
-        <w:t xml:space="preserve">Total imports = 283  (each individual module imported is consider. </w:t>
-      </w:r>
-      <w:r>
-        <w:rPr/>
-        <w:t>Consider the line</w:t>
+        <w:t>Total imports = 283  (each individual module imported is consider. Consider the line</w:t>
       </w:r>
     </w:p>
     <w:p>
@@ -1024,9 +1241,6 @@
         <w:tab/>
         <w:tab/>
         <w:tab/>
-      </w:r>
-      <w:r>
-        <w:rPr/>
         <w:t>import sys,math,time</w:t>
       </w:r>
     </w:p>
@@ -1326,11 +1540,7 @@
             </w:pPr>
             <w:r>
               <w:rPr/>
-              <w:t>25</w:t>
-            </w:r>
-            <w:r>
-              <w:rPr/>
-              <w:t>9</w:t>
+              <w:t>259</w:t>
             </w:r>
           </w:p>
         </w:tc>
@@ -1569,11 +1779,7 @@
             </w:pPr>
             <w:r>
               <w:rPr/>
-              <w:t>25</w:t>
-            </w:r>
-            <w:r>
-              <w:rPr/>
-              <w:t>8</w:t>
+              <w:t>258</w:t>
             </w:r>
           </w:p>
         </w:tc>
@@ -1738,19 +1944,7 @@
       </w:pPr>
       <w:r>
         <w:rPr/>
-        <w:t xml:space="preserve">**** Both produce near identical results </w:t>
-      </w:r>
-      <w:r>
-        <w:rPr/>
-        <w:t xml:space="preserve">but </w:t>
-      </w:r>
-      <w:r>
-        <w:rPr/>
-        <w:t xml:space="preserve">there are differences. </w:t>
-      </w:r>
-      <w:r>
-        <w:rPr/>
-        <w:t xml:space="preserve">One example is of the case of the file XSStrike/xsstrike.py. Particularly, the line 16 of this file is treated differently by AutoFlake and PyCln. </w:t>
+        <w:t xml:space="preserve">**** Both produce near identical results but there are differences. One example is of the case of the file XSStrike/xsstrike.py. Particularly, the line 16 of this file is treated differently by AutoFlake and PyCln. </w:t>
       </w:r>
     </w:p>
     <w:p>
@@ -1839,15 +2033,7 @@
       </w:r>
       <w:r>
         <w:rPr/>
-        <w:t>Image from</w:t>
-      </w:r>
-      <w:r>
-        <w:rPr/>
-        <w:t xml:space="preserve"> </w:t>
-      </w:r>
-      <w:r>
-        <w:rPr/>
-        <w:t>XSStrike/xsstrike.py. Line no. 16 is the focus.</w:t>
+        <w:t>Image from XSStrike/xsstrike.py. Line no. 16 is the focus.</w:t>
       </w:r>
     </w:p>
     <w:p>
@@ -2041,11 +2227,7 @@
       </w:pPr>
       <w:r>
         <w:rPr/>
-        <w:t xml:space="preserve">**** </w:t>
-      </w:r>
-      <w:r>
-        <w:rPr/>
-        <w:t>Both the tools miss the case where when a file A.py imports from  B.py as:</w:t>
+        <w:t>**** Both the tools miss the case where when a file A.py imports from  B.py as:</w:t>
       </w:r>
     </w:p>
     <w:p>
@@ -2060,9 +2242,6 @@
         <w:tab/>
         <w:tab/>
         <w:tab/>
-      </w:r>
-      <w:r>
-        <w:rPr/>
         <w:t>from B import *</w:t>
       </w:r>
     </w:p>
@@ -2098,11 +2277,7 @@
       </w:pPr>
       <w:r>
         <w:rPr/>
-        <w:t xml:space="preserve">Case in point XSStrike/core/log.py file’s imports. </w:t>
-      </w:r>
-      <w:r>
-        <w:rPr/>
-        <w:t>The log.py file imports all modules from colors.py in the same directory (by from.colors using *).</w:t>
+        <w:t>Case in point XSStrike/core/log.py file’s imports. The log.py file imports all modules from colors.py in the same directory (by from.colors using *).</w:t>
       </w:r>
     </w:p>
     <w:p>

</xml_diff>